<commit_message>
Reorganised all files needed for final_version
</commit_message>
<xml_diff>
--- a/Diagrams/version_2/Solution architecture.docx
+++ b/Diagrams/version_2/Solution architecture.docx
@@ -5,1086 +5,9 @@
     <w:p>
       <w:pPr>
         <w:pStyle w:val="Kop1"/>
-        <w:jc w:val="center"/>
       </w:pPr>
       <w:r>
-        <w:t xml:space="preserve">Solution </w:t>
-      </w:r>
-      <w:proofErr w:type="spellStart"/>
-      <w:r>
-        <w:t>architecture</w:t>
-      </w:r>
-      <w:proofErr w:type="spellEnd"/>
-    </w:p>
-    <w:p>
-      <w:pPr>
-        <w:rPr>
-          <w:b/>
-        </w:rPr>
-      </w:pPr>
-      <w:r>
-        <w:rPr>
-          <w:b/>
-        </w:rPr>
-        <w:t>Inleiding</w:t>
-      </w:r>
-    </w:p>
-    <w:p>
-      <w:r>
-        <w:t xml:space="preserve">Hieronder staat de solution </w:t>
-      </w:r>
-      <w:proofErr w:type="spellStart"/>
-      <w:r>
-        <w:t>architecture</w:t>
-      </w:r>
-      <w:proofErr w:type="spellEnd"/>
-      <w:r>
-        <w:t xml:space="preserve"> van ons project. Hiervoor hebben we gebruik gemaakt van het volgende </w:t>
-      </w:r>
-      <w:proofErr w:type="spellStart"/>
-      <w:r>
-        <w:t>use</w:t>
-      </w:r>
-      <w:proofErr w:type="spellEnd"/>
-      <w:r>
-        <w:t>-case diagram:</w:t>
-      </w:r>
-    </w:p>
-    <w:p>
-      <w:r>
-        <w:rPr>
-          <w:noProof/>
-          <w:lang w:eastAsia="nl-NL"/>
-        </w:rPr>
-        <w:drawing>
-          <wp:anchor distT="0" distB="0" distL="0" distR="114300" simplePos="0" relativeHeight="2" behindDoc="0" locked="0" layoutInCell="1" allowOverlap="1">
-            <wp:simplePos x="0" y="0"/>
-            <wp:positionH relativeFrom="margin">
-              <wp:align>left</wp:align>
-            </wp:positionH>
-            <wp:positionV relativeFrom="paragraph">
-              <wp:posOffset>55880</wp:posOffset>
-            </wp:positionV>
-            <wp:extent cx="4419600" cy="2959100"/>
-            <wp:effectExtent l="0" t="0" r="0" b="0"/>
-            <wp:wrapTight wrapText="bothSides">
-              <wp:wrapPolygon edited="0">
-                <wp:start x="-11" y="0"/>
-                <wp:lineTo x="-11" y="21329"/>
-                <wp:lineTo x="21464" y="21329"/>
-                <wp:lineTo x="21464" y="0"/>
-                <wp:lineTo x="-11" y="0"/>
-              </wp:wrapPolygon>
-            </wp:wrapTight>
-            <wp:docPr id="1" name="Afbeelding 1"/>
-            <wp:cNvGraphicFramePr>
-              <a:graphicFrameLocks xmlns:a="http://schemas.openxmlformats.org/drawingml/2006/main" noChangeAspect="1"/>
-            </wp:cNvGraphicFramePr>
-            <a:graphic xmlns:a="http://schemas.openxmlformats.org/drawingml/2006/main">
-              <a:graphicData uri="http://schemas.openxmlformats.org/drawingml/2006/picture">
-                <pic:pic xmlns:pic="http://schemas.openxmlformats.org/drawingml/2006/picture">
-                  <pic:nvPicPr>
-                    <pic:cNvPr id="1" name="Afbeelding 1"/>
-                    <pic:cNvPicPr>
-                      <a:picLocks noChangeAspect="1" noChangeArrowheads="1"/>
-                    </pic:cNvPicPr>
-                  </pic:nvPicPr>
-                  <pic:blipFill>
-                    <a:blip r:embed="rId5"/>
-                    <a:srcRect l="26462" t="27282" r="28316" b="18862"/>
-                    <a:stretch>
-                      <a:fillRect/>
-                    </a:stretch>
-                  </pic:blipFill>
-                  <pic:spPr bwMode="auto">
-                    <a:xfrm>
-                      <a:off x="0" y="0"/>
-                      <a:ext cx="4419600" cy="2959100"/>
-                    </a:xfrm>
-                    <a:prstGeom prst="rect">
-                      <a:avLst/>
-                    </a:prstGeom>
-                  </pic:spPr>
-                </pic:pic>
-              </a:graphicData>
-            </a:graphic>
-          </wp:anchor>
-        </w:drawing>
-      </w:r>
-    </w:p>
-    <w:p>
-      <w:r>
-        <w:t xml:space="preserve"> </w:t>
-      </w:r>
-    </w:p>
-    <w:p/>
-    <w:p>
-      <w:pPr>
-        <w:rPr>
-          <w:b/>
-        </w:rPr>
-      </w:pPr>
-    </w:p>
-    <w:p>
-      <w:pPr>
-        <w:rPr>
-          <w:b/>
-        </w:rPr>
-      </w:pPr>
-    </w:p>
-    <w:p>
-      <w:pPr>
-        <w:rPr>
-          <w:b/>
-        </w:rPr>
-      </w:pPr>
-    </w:p>
-    <w:p>
-      <w:pPr>
-        <w:rPr>
-          <w:b/>
-        </w:rPr>
-      </w:pPr>
-    </w:p>
-    <w:p>
-      <w:pPr>
-        <w:rPr>
-          <w:b/>
-        </w:rPr>
-      </w:pPr>
-    </w:p>
-    <w:p>
-      <w:pPr>
-        <w:rPr>
-          <w:b/>
-        </w:rPr>
-      </w:pPr>
-    </w:p>
-    <w:p>
-      <w:pPr>
-        <w:rPr>
-          <w:b/>
-        </w:rPr>
-      </w:pPr>
-    </w:p>
-    <w:p>
-      <w:pPr>
-        <w:rPr>
-          <w:b/>
-        </w:rPr>
-      </w:pPr>
-    </w:p>
-    <w:p>
-      <w:pPr>
-        <w:rPr>
-          <w:b/>
-        </w:rPr>
-      </w:pPr>
-    </w:p>
-    <w:p>
-      <w:pPr>
-        <w:rPr>
-          <w:b/>
-        </w:rPr>
-      </w:pPr>
-    </w:p>
-    <w:p>
-      <w:pPr>
-        <w:rPr>
-          <w:b/>
-        </w:rPr>
-      </w:pPr>
-    </w:p>
-    <w:p>
-      <w:pPr>
-        <w:rPr>
-          <w:b/>
-        </w:rPr>
-      </w:pPr>
-    </w:p>
-    <w:p>
-      <w:pPr>
-        <w:rPr>
-          <w:b/>
-        </w:rPr>
-      </w:pPr>
-    </w:p>
-    <w:p>
-      <w:pPr>
-        <w:rPr>
-          <w:b/>
-        </w:rPr>
-      </w:pPr>
-    </w:p>
-    <w:p>
-      <w:pPr>
-        <w:rPr>
-          <w:b/>
-        </w:rPr>
-      </w:pPr>
-      <w:r>
-        <w:rPr>
-          <w:b/>
-        </w:rPr>
-        <w:t>Objectenlijst</w:t>
-      </w:r>
-    </w:p>
-    <w:p>
-      <w:r>
-        <w:t xml:space="preserve">Voor de objectenlijst hebben we alle </w:t>
-      </w:r>
-      <w:proofErr w:type="spellStart"/>
-      <w:r>
-        <w:t>use</w:t>
-      </w:r>
-      <w:proofErr w:type="spellEnd"/>
-      <w:r>
-        <w:t xml:space="preserve">-cases een object gegeven. Daarnaast hebben we geprobeerd alle actoren een </w:t>
-      </w:r>
-      <w:proofErr w:type="spellStart"/>
-      <w:r>
-        <w:t>boundary</w:t>
-      </w:r>
-      <w:proofErr w:type="spellEnd"/>
-      <w:r>
-        <w:t xml:space="preserve"> object te geven.</w:t>
-      </w:r>
-    </w:p>
-    <w:p>
-      <w:r>
-        <w:t xml:space="preserve">Hieronder staat onze objectenlijst: </w:t>
-      </w:r>
-    </w:p>
-    <w:p>
-      <w:r>
-        <w:rPr>
-          <w:noProof/>
-          <w:lang w:eastAsia="nl-NL"/>
-        </w:rPr>
-        <mc:AlternateContent>
-          <mc:Choice Requires="wps">
-            <w:drawing>
-              <wp:anchor distT="0" distB="18415" distL="114300" distR="133350" simplePos="0" relativeHeight="3" behindDoc="0" locked="0" layoutInCell="1" allowOverlap="1">
-                <wp:simplePos x="0" y="0"/>
-                <wp:positionH relativeFrom="column">
-                  <wp:posOffset>-84455</wp:posOffset>
-                </wp:positionH>
-                <wp:positionV relativeFrom="paragraph">
-                  <wp:posOffset>130810</wp:posOffset>
-                </wp:positionV>
-                <wp:extent cx="6060440" cy="3583940"/>
-                <wp:effectExtent l="0" t="0" r="0" b="0"/>
-                <wp:wrapNone/>
-                <wp:docPr id="2" name="Rechthoek 2"/>
-                <wp:cNvGraphicFramePr/>
-                <a:graphic xmlns:a="http://schemas.openxmlformats.org/drawingml/2006/main">
-                  <a:graphicData uri="http://schemas.microsoft.com/office/word/2010/wordprocessingShape">
-                    <wps:wsp>
-                      <wps:cNvSpPr/>
-                      <wps:spPr>
-                        <a:xfrm>
-                          <a:off x="0" y="0"/>
-                          <a:ext cx="6059880" cy="3583440"/>
-                        </a:xfrm>
-                        <a:prstGeom prst="rect">
-                          <a:avLst/>
-                        </a:prstGeom>
-                        <a:noFill/>
-                        <a:ln w="12600">
-                          <a:noFill/>
-                        </a:ln>
-                      </wps:spPr>
-                      <wps:style>
-                        <a:lnRef idx="0">
-                          <a:scrgbClr r="0" g="0" b="0"/>
-                        </a:lnRef>
-                        <a:fillRef idx="0">
-                          <a:scrgbClr r="0" g="0" b="0"/>
-                        </a:fillRef>
-                        <a:effectRef idx="0">
-                          <a:scrgbClr r="0" g="0" b="0"/>
-                        </a:effectRef>
-                        <a:fontRef idx="minor"/>
-                      </wps:style>
-                      <wps:bodyPr/>
-                    </wps:wsp>
-                  </a:graphicData>
-                </a:graphic>
-              </wp:anchor>
-            </w:drawing>
-          </mc:Choice>
-          <mc:Fallback>
-            <w:pict>
-              <v:rect w14:anchorId="4B357BEC" id="Rechthoek 2" o:spid="_x0000_s1026" style="position:absolute;margin-left:-6.65pt;margin-top:10.3pt;width:477.2pt;height:282.2pt;z-index:3;visibility:visible;mso-wrap-style:square;mso-wrap-distance-left:9pt;mso-wrap-distance-top:0;mso-wrap-distance-right:10.5pt;mso-wrap-distance-bottom:1.45pt;mso-position-horizontal:absolute;mso-position-horizontal-relative:text;mso-position-vertical:absolute;mso-position-vertical-relative:text;v-text-anchor:top" o:gfxdata="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" filled="f" stroked="f" strokeweight=".35mm"/>
-            </w:pict>
-          </mc:Fallback>
-        </mc:AlternateContent>
-      </w:r>
-    </w:p>
-    <w:p>
-      <w:pPr>
-        <w:rPr>
-          <w:i/>
-        </w:rPr>
-      </w:pPr>
-      <w:proofErr w:type="spellStart"/>
-      <w:r>
-        <w:rPr>
-          <w:i/>
-        </w:rPr>
-        <w:t>Boundary</w:t>
-      </w:r>
-      <w:proofErr w:type="spellEnd"/>
-      <w:r>
-        <w:rPr>
-          <w:i/>
-        </w:rPr>
-        <w:t xml:space="preserve"> objecten:</w:t>
-      </w:r>
-    </w:p>
-    <w:p>
-      <w:r>
-        <w:rPr>
-          <w:i/>
-        </w:rPr>
-        <w:tab/>
-      </w:r>
-      <w:r>
-        <w:rPr>
-          <w:b/>
-        </w:rPr>
-        <w:t>Input:</w:t>
-      </w:r>
-      <w:r>
-        <w:rPr>
-          <w:b/>
-        </w:rPr>
-        <w:tab/>
-      </w:r>
-      <w:r>
-        <w:rPr>
-          <w:b/>
-        </w:rPr>
-        <w:tab/>
-      </w:r>
-      <w:r>
-        <w:rPr>
-          <w:b/>
-        </w:rPr>
-        <w:tab/>
-        <w:t>Output:</w:t>
-      </w:r>
-    </w:p>
-    <w:p>
-      <w:pPr>
-        <w:pStyle w:val="Lijstalinea"/>
-        <w:numPr>
-          <w:ilvl w:val="0"/>
-          <w:numId w:val="1"/>
-        </w:numPr>
-      </w:pPr>
-      <w:proofErr w:type="spellStart"/>
-      <w:r>
-        <w:t>keypad</w:t>
-      </w:r>
-      <w:proofErr w:type="spellEnd"/>
-      <w:r>
-        <w:tab/>
-      </w:r>
-      <w:r>
-        <w:tab/>
-      </w:r>
-      <w:r>
-        <w:tab/>
-        <w:t xml:space="preserve">- </w:t>
-      </w:r>
-      <w:proofErr w:type="spellStart"/>
-      <w:r>
-        <w:t>LCD_display</w:t>
-      </w:r>
-      <w:proofErr w:type="spellEnd"/>
-      <w:r>
-        <w:tab/>
-      </w:r>
-      <w:r>
-        <w:tab/>
-      </w:r>
-      <w:r>
-        <w:tab/>
-      </w:r>
-    </w:p>
-    <w:p>
-      <w:pPr>
-        <w:pStyle w:val="Lijstalinea"/>
-        <w:numPr>
-          <w:ilvl w:val="0"/>
-          <w:numId w:val="1"/>
-        </w:numPr>
-      </w:pPr>
-      <w:proofErr w:type="spellStart"/>
-      <w:r>
-        <w:t>ir_receiver</w:t>
-      </w:r>
-      <w:proofErr w:type="spellEnd"/>
-      <w:r>
-        <w:tab/>
-      </w:r>
-      <w:r>
-        <w:tab/>
-        <w:t xml:space="preserve">- </w:t>
-      </w:r>
-      <w:proofErr w:type="spellStart"/>
-      <w:r>
-        <w:t>ir_sender</w:t>
-      </w:r>
-      <w:proofErr w:type="spellEnd"/>
-    </w:p>
-    <w:p>
-      <w:pPr>
-        <w:pStyle w:val="Lijstalinea"/>
-        <w:numPr>
-          <w:ilvl w:val="0"/>
-          <w:numId w:val="1"/>
-        </w:numPr>
-      </w:pPr>
-      <w:proofErr w:type="spellStart"/>
-      <w:r>
-        <w:t>fire_button</w:t>
-      </w:r>
-      <w:proofErr w:type="spellEnd"/>
-      <w:r>
-        <w:tab/>
-      </w:r>
-      <w:r>
-        <w:tab/>
-        <w:t>- speaker</w:t>
-      </w:r>
-    </w:p>
-    <w:p>
-      <w:pPr>
-        <w:pStyle w:val="Lijstalinea"/>
-        <w:numPr>
-          <w:ilvl w:val="0"/>
-          <w:numId w:val="1"/>
-        </w:numPr>
-      </w:pPr>
-      <w:proofErr w:type="spellStart"/>
-      <w:r>
-        <w:t>rgd_led</w:t>
-      </w:r>
-      <w:proofErr w:type="spellEnd"/>
-    </w:p>
-    <w:p>
-      <w:pPr>
-        <w:rPr>
-          <w:i/>
-        </w:rPr>
-      </w:pPr>
-      <w:r>
-        <w:rPr>
-          <w:i/>
-        </w:rPr>
-        <w:t>Control objecten:</w:t>
-      </w:r>
-    </w:p>
-    <w:p>
-      <w:pPr>
-        <w:rPr>
-          <w:lang w:val="en-US"/>
-        </w:rPr>
-      </w:pPr>
-      <w:r>
-        <w:rPr>
-          <w:lang w:val="en-US"/>
-        </w:rPr>
-        <w:tab/>
-      </w:r>
-      <w:r>
-        <w:rPr>
-          <w:b/>
-          <w:lang w:val="en-US"/>
-        </w:rPr>
-        <w:t>Coordinator:</w:t>
-      </w:r>
-      <w:r>
-        <w:rPr>
-          <w:b/>
-          <w:lang w:val="en-US"/>
-        </w:rPr>
-        <w:tab/>
-      </w:r>
-      <w:r>
-        <w:rPr>
-          <w:b/>
-          <w:lang w:val="en-US"/>
-        </w:rPr>
-        <w:tab/>
-        <w:t>State depended control:</w:t>
-      </w:r>
-      <w:r>
-        <w:rPr>
-          <w:b/>
-          <w:lang w:val="en-US"/>
-        </w:rPr>
-        <w:tab/>
-        <w:t>Timer:</w:t>
-      </w:r>
-      <w:r>
-        <w:rPr>
-          <w:b/>
-          <w:lang w:val="en-US"/>
-        </w:rPr>
-        <w:tab/>
-      </w:r>
-      <w:r>
-        <w:rPr>
-          <w:b/>
-          <w:lang w:val="en-US"/>
-        </w:rPr>
-        <w:tab/>
-        <w:t>Interface:</w:t>
-      </w:r>
-    </w:p>
-    <w:p>
-      <w:pPr>
-        <w:pStyle w:val="Lijstalinea"/>
-        <w:numPr>
-          <w:ilvl w:val="0"/>
-          <w:numId w:val="1"/>
-        </w:numPr>
-        <w:rPr>
-          <w:lang w:val="en-US"/>
-        </w:rPr>
-      </w:pPr>
-      <w:proofErr w:type="spellStart"/>
-      <w:r>
-        <w:rPr>
-          <w:lang w:val="en-US"/>
-        </w:rPr>
-        <w:t>run_game</w:t>
-      </w:r>
-      <w:proofErr w:type="spellEnd"/>
-      <w:r>
-        <w:rPr>
-          <w:lang w:val="en-US"/>
-        </w:rPr>
-        <w:tab/>
-      </w:r>
-      <w:r>
-        <w:rPr>
-          <w:lang w:val="en-US"/>
-        </w:rPr>
-        <w:tab/>
-        <w:t xml:space="preserve">- </w:t>
-      </w:r>
-      <w:proofErr w:type="spellStart"/>
-      <w:r>
-        <w:rPr>
-          <w:lang w:val="en-US"/>
-        </w:rPr>
-        <w:t>Init_game</w:t>
-      </w:r>
-      <w:proofErr w:type="spellEnd"/>
-      <w:r>
-        <w:rPr>
-          <w:lang w:val="en-US"/>
-        </w:rPr>
-        <w:tab/>
-      </w:r>
-      <w:r>
-        <w:rPr>
-          <w:lang w:val="en-US"/>
-        </w:rPr>
-        <w:tab/>
-      </w:r>
-      <w:r>
-        <w:rPr>
-          <w:lang w:val="en-US"/>
-        </w:rPr>
-        <w:tab/>
-        <w:t xml:space="preserve">- </w:t>
-      </w:r>
-      <w:proofErr w:type="spellStart"/>
-      <w:r>
-        <w:rPr>
-          <w:lang w:val="en-US"/>
-        </w:rPr>
-        <w:t>game_time</w:t>
-      </w:r>
-      <w:proofErr w:type="spellEnd"/>
-      <w:r>
-        <w:rPr>
-          <w:lang w:val="en-US"/>
-        </w:rPr>
-        <w:tab/>
-        <w:t xml:space="preserve">- </w:t>
-      </w:r>
-      <w:proofErr w:type="spellStart"/>
-      <w:r>
-        <w:rPr>
-          <w:lang w:val="en-US"/>
-        </w:rPr>
-        <w:t>button_listener</w:t>
-      </w:r>
-      <w:proofErr w:type="spellEnd"/>
-    </w:p>
-    <w:p>
-      <w:pPr>
-        <w:pStyle w:val="Lijstalinea"/>
-        <w:rPr>
-          <w:lang w:val="en-US"/>
-        </w:rPr>
-      </w:pPr>
-      <w:r>
-        <w:rPr>
-          <w:lang w:val="en-US"/>
-        </w:rPr>
-        <w:tab/>
-      </w:r>
-      <w:r>
-        <w:rPr>
-          <w:lang w:val="en-US"/>
-        </w:rPr>
-        <w:tab/>
-      </w:r>
-      <w:r>
-        <w:rPr>
-          <w:lang w:val="en-US"/>
-        </w:rPr>
-        <w:tab/>
-        <w:t xml:space="preserve">- </w:t>
-      </w:r>
-      <w:proofErr w:type="spellStart"/>
-      <w:r>
-        <w:rPr>
-          <w:lang w:val="en-US"/>
-        </w:rPr>
-        <w:t>ir_receive_message_controller</w:t>
-      </w:r>
-      <w:proofErr w:type="spellEnd"/>
-      <w:r>
-        <w:rPr>
-          <w:lang w:val="en-US"/>
-        </w:rPr>
-        <w:tab/>
-      </w:r>
-    </w:p>
-    <w:p>
-      <w:pPr>
-        <w:ind w:left="360"/>
-        <w:rPr>
-          <w:lang w:val="en-US"/>
-        </w:rPr>
-      </w:pPr>
-      <w:r>
-        <w:rPr>
-          <w:b/>
-          <w:lang w:val="en-US"/>
-        </w:rPr>
-        <w:tab/>
-      </w:r>
-      <w:r>
-        <w:rPr>
-          <w:b/>
-          <w:lang w:val="en-US"/>
-        </w:rPr>
-        <w:tab/>
-      </w:r>
-      <w:r>
-        <w:rPr>
-          <w:b/>
-          <w:lang w:val="en-US"/>
-        </w:rPr>
-        <w:tab/>
-      </w:r>
-      <w:r>
-        <w:rPr>
-          <w:b/>
-          <w:lang w:val="en-US"/>
-        </w:rPr>
-        <w:tab/>
-        <w:t xml:space="preserve">- </w:t>
-      </w:r>
-      <w:proofErr w:type="spellStart"/>
-      <w:r>
-        <w:rPr>
-          <w:lang w:val="en-US"/>
-        </w:rPr>
-        <w:t>ir_message_send_controller</w:t>
-      </w:r>
-      <w:proofErr w:type="spellEnd"/>
-    </w:p>
-    <w:p>
-      <w:pPr>
-        <w:ind w:left="360"/>
-        <w:rPr>
-          <w:lang w:val="en-US"/>
-        </w:rPr>
-      </w:pPr>
-      <w:r>
-        <w:rPr>
-          <w:b/>
-          <w:lang w:val="en-US"/>
-        </w:rPr>
-        <w:tab/>
-      </w:r>
-      <w:r>
-        <w:rPr>
-          <w:b/>
-          <w:lang w:val="en-US"/>
-        </w:rPr>
-        <w:tab/>
-      </w:r>
-      <w:r>
-        <w:rPr>
-          <w:b/>
-          <w:lang w:val="en-US"/>
-        </w:rPr>
-        <w:tab/>
-      </w:r>
-      <w:r>
-        <w:rPr>
-          <w:b/>
-          <w:lang w:val="en-US"/>
-        </w:rPr>
-        <w:tab/>
-        <w:t xml:space="preserve">- </w:t>
-      </w:r>
-      <w:proofErr w:type="spellStart"/>
-      <w:r>
-        <w:rPr>
-          <w:lang w:val="en-US"/>
-        </w:rPr>
-        <w:t>register_game_parameters</w:t>
-      </w:r>
-      <w:proofErr w:type="spellEnd"/>
-    </w:p>
-    <w:p>
-      <w:pPr>
-        <w:ind w:left="360"/>
-        <w:rPr>
-          <w:lang w:val="en-US"/>
-        </w:rPr>
-      </w:pPr>
-      <w:r>
-        <w:rPr>
-          <w:b/>
-          <w:lang w:val="en-US"/>
-        </w:rPr>
-        <w:tab/>
-      </w:r>
-      <w:r>
-        <w:rPr>
-          <w:b/>
-          <w:lang w:val="en-US"/>
-        </w:rPr>
-        <w:tab/>
-      </w:r>
-      <w:r>
-        <w:rPr>
-          <w:b/>
-          <w:lang w:val="en-US"/>
-        </w:rPr>
-        <w:tab/>
-      </w:r>
-      <w:r>
-        <w:rPr>
-          <w:b/>
-          <w:lang w:val="en-US"/>
-        </w:rPr>
-        <w:tab/>
-        <w:t xml:space="preserve">- </w:t>
-      </w:r>
-      <w:proofErr w:type="spellStart"/>
-      <w:r>
-        <w:rPr>
-          <w:lang w:val="en-US"/>
-        </w:rPr>
-        <w:t>speaker_controller</w:t>
-      </w:r>
-      <w:proofErr w:type="spellEnd"/>
-    </w:p>
-    <w:p>
-      <w:pPr>
-        <w:ind w:left="360"/>
-        <w:rPr>
-          <w:lang w:val="en-US"/>
-        </w:rPr>
-      </w:pPr>
-      <w:r>
-        <w:rPr>
-          <w:b/>
-          <w:lang w:val="en-US"/>
-        </w:rPr>
-        <w:tab/>
-      </w:r>
-      <w:r>
-        <w:rPr>
-          <w:b/>
-          <w:lang w:val="en-US"/>
-        </w:rPr>
-        <w:tab/>
-      </w:r>
-      <w:r>
-        <w:rPr>
-          <w:b/>
-          <w:lang w:val="en-US"/>
-        </w:rPr>
-        <w:tab/>
-      </w:r>
-      <w:r>
-        <w:rPr>
-          <w:b/>
-          <w:lang w:val="en-US"/>
-        </w:rPr>
-        <w:tab/>
-        <w:t xml:space="preserve">- </w:t>
-      </w:r>
-      <w:r>
-        <w:rPr>
-          <w:lang w:val="en-US"/>
-        </w:rPr>
-        <w:t>LCD-</w:t>
-      </w:r>
-      <w:proofErr w:type="spellStart"/>
-      <w:r>
-        <w:rPr>
-          <w:lang w:val="en-US"/>
-        </w:rPr>
-        <w:t>display_controller</w:t>
-      </w:r>
-      <w:proofErr w:type="spellEnd"/>
-    </w:p>
-    <w:p>
-      <w:pPr>
-        <w:ind w:left="360"/>
-        <w:rPr>
-          <w:lang w:val="en-US"/>
-        </w:rPr>
-      </w:pPr>
-      <w:r>
-        <w:rPr>
-          <w:b/>
-          <w:lang w:val="en-US"/>
-        </w:rPr>
-        <w:tab/>
-      </w:r>
-      <w:r>
-        <w:rPr>
-          <w:b/>
-          <w:lang w:val="en-US"/>
-        </w:rPr>
-        <w:tab/>
-      </w:r>
-      <w:r>
-        <w:rPr>
-          <w:b/>
-          <w:lang w:val="en-US"/>
-        </w:rPr>
-        <w:tab/>
-      </w:r>
-      <w:r>
-        <w:rPr>
-          <w:b/>
-          <w:lang w:val="en-US"/>
-        </w:rPr>
-        <w:tab/>
-        <w:t xml:space="preserve">- </w:t>
-      </w:r>
-      <w:proofErr w:type="spellStart"/>
-      <w:r>
-        <w:rPr>
-          <w:lang w:val="en-US"/>
-        </w:rPr>
-        <w:t>led_controller</w:t>
-      </w:r>
-      <w:proofErr w:type="spellEnd"/>
-    </w:p>
-    <w:p>
-      <w:pPr>
-        <w:rPr>
-          <w:i/>
-          <w:lang w:val="en-US"/>
-        </w:rPr>
-      </w:pPr>
-      <w:r>
-        <w:rPr>
-          <w:i/>
-          <w:lang w:val="en-US"/>
-        </w:rPr>
-        <w:t xml:space="preserve">Entity </w:t>
-      </w:r>
-      <w:proofErr w:type="spellStart"/>
-      <w:r>
-        <w:rPr>
-          <w:i/>
-          <w:lang w:val="en-US"/>
-        </w:rPr>
-        <w:t>objecten</w:t>
-      </w:r>
-      <w:proofErr w:type="spellEnd"/>
-      <w:r>
-        <w:rPr>
-          <w:i/>
-          <w:lang w:val="en-US"/>
-        </w:rPr>
-        <w:t>:</w:t>
-      </w:r>
-    </w:p>
-    <w:p>
-      <w:pPr>
-        <w:pStyle w:val="Lijstalinea"/>
-        <w:numPr>
-          <w:ilvl w:val="0"/>
-          <w:numId w:val="1"/>
-        </w:numPr>
-        <w:rPr>
-          <w:lang w:val="en-US"/>
-        </w:rPr>
-      </w:pPr>
-      <w:proofErr w:type="spellStart"/>
-      <w:r>
-        <w:rPr>
-          <w:lang w:val="en-US"/>
-        </w:rPr>
-        <w:t>my_player_information</w:t>
-      </w:r>
-      <w:proofErr w:type="spellEnd"/>
-      <w:r>
-        <w:rPr>
-          <w:lang w:val="en-US"/>
-        </w:rPr>
-        <w:tab/>
-      </w:r>
-      <w:r>
-        <w:rPr>
-          <w:lang w:val="en-US"/>
-        </w:rPr>
-        <w:tab/>
-      </w:r>
-      <w:r>
-        <w:rPr>
-          <w:lang w:val="en-US"/>
-        </w:rPr>
-        <w:tab/>
-        <w:t>- hit</w:t>
-      </w:r>
-    </w:p>
-    <w:p>
-      <w:pPr>
-        <w:pStyle w:val="Lijstalinea"/>
-        <w:numPr>
-          <w:ilvl w:val="0"/>
-          <w:numId w:val="1"/>
-        </w:numPr>
-        <w:rPr>
-          <w:lang w:val="en-US"/>
-        </w:rPr>
-      </w:pPr>
-      <w:proofErr w:type="spellStart"/>
-      <w:r>
-        <w:rPr>
-          <w:lang w:val="en-US"/>
-        </w:rPr>
-        <w:t>received_information</w:t>
-      </w:r>
-      <w:proofErr w:type="spellEnd"/>
-    </w:p>
-    <w:p>
-      <w:pPr>
-        <w:pStyle w:val="Lijstalinea"/>
-        <w:numPr>
-          <w:ilvl w:val="0"/>
-          <w:numId w:val="1"/>
-        </w:numPr>
-        <w:rPr>
-          <w:lang w:val="en-US"/>
-        </w:rPr>
-      </w:pPr>
-      <w:proofErr w:type="spellStart"/>
-      <w:r>
-        <w:rPr>
-          <w:lang w:val="en-US"/>
-        </w:rPr>
-        <w:t>game_information_data</w:t>
-      </w:r>
-      <w:proofErr w:type="spellEnd"/>
-    </w:p>
-    <w:p>
-      <w:pPr>
-        <w:rPr>
-          <w:b/>
-          <w:lang w:val="en-US"/>
-        </w:rPr>
-      </w:pPr>
-    </w:p>
-    <w:p>
-      <w:pPr>
-        <w:rPr>
-          <w:b/>
-          <w:lang w:val="en-US"/>
-        </w:rPr>
-      </w:pPr>
-    </w:p>
-    <w:p>
-      <w:pPr>
-        <w:rPr>
-          <w:b/>
-          <w:lang w:val="en-US"/>
-        </w:rPr>
-      </w:pPr>
-    </w:p>
-    <w:p>
-      <w:pPr>
-        <w:rPr>
-          <w:b/>
-        </w:rPr>
-      </w:pPr>
-      <w:r>
-        <w:rPr>
-          <w:b/>
-        </w:rPr>
-        <w:t>Klassendiagram</w:t>
-      </w:r>
-    </w:p>
-    <w:p>
-      <w:r>
-        <w:t xml:space="preserve">Het klassendiagram voor deze objectenlijst is te vinden in het mapje waar deze opdracht ook in zit. De bestandsnaam luid: </w:t>
-      </w:r>
-      <w:proofErr w:type="spellStart"/>
-      <w:r>
-        <w:rPr>
-          <w:i/>
-        </w:rPr>
-        <w:t>Class_diagram.simp</w:t>
-      </w:r>
-      <w:proofErr w:type="spellEnd"/>
-    </w:p>
-    <w:p/>
-    <w:p>
-      <w:r>
-        <w:t xml:space="preserve">In dit bestand zal je ons klassendiagram aantreffen voor het spel zelf en een diagram om elke speler te initialiseren, wat op een aparte </w:t>
-      </w:r>
-      <w:proofErr w:type="spellStart"/>
-      <w:r>
-        <w:t>Arduino</w:t>
-      </w:r>
-      <w:proofErr w:type="spellEnd"/>
-      <w:r>
-        <w:t xml:space="preserve"> gedraaid moet worden. In dit klassendiagram staan attributen methodes en relaties tussen de verschillende klassen. </w:t>
-      </w:r>
-    </w:p>
-    <w:p/>
-    <w:p/>
-    <w:p>
-      <w:r>
-        <w:rPr>
-          <w:b/>
-        </w:rPr>
-        <w:t xml:space="preserve">Taakstructurering </w:t>
-      </w:r>
-      <w:r>
-        <w:t xml:space="preserve"> </w:t>
+        <w:t xml:space="preserve">Taakstructurering  </w:t>
       </w:r>
     </w:p>
     <w:p>
@@ -1213,8 +136,13 @@
               <w:spacing w:line="240" w:lineRule="auto"/>
             </w:pPr>
             <w:proofErr w:type="spellStart"/>
-            <w:r>
-              <w:t>ir_receiver</w:t>
+            <w:proofErr w:type="gramStart"/>
+            <w:r>
+              <w:t>ir</w:t>
+            </w:r>
+            <w:proofErr w:type="gramEnd"/>
+            <w:r>
+              <w:t>_receiver</w:t>
             </w:r>
             <w:proofErr w:type="spellEnd"/>
           </w:p>
@@ -1448,8 +376,13 @@
               <w:spacing w:line="240" w:lineRule="auto"/>
             </w:pPr>
             <w:proofErr w:type="spellStart"/>
-            <w:r>
-              <w:t>game_time</w:t>
+            <w:proofErr w:type="gramStart"/>
+            <w:r>
+              <w:t>game</w:t>
+            </w:r>
+            <w:proofErr w:type="gramEnd"/>
+            <w:r>
+              <w:t>_time</w:t>
             </w:r>
             <w:proofErr w:type="spellEnd"/>
           </w:p>
@@ -1470,9 +403,11 @@
               <w:spacing w:line="240" w:lineRule="auto"/>
               <w:cnfStyle w:val="000000100000" w:firstRow="0" w:lastRow="0" w:firstColumn="0" w:lastColumn="0" w:oddVBand="0" w:evenVBand="0" w:oddHBand="1" w:evenHBand="0" w:firstRowFirstColumn="0" w:firstRowLastColumn="0" w:lastRowFirstColumn="0" w:lastRowLastColumn="0"/>
             </w:pPr>
+            <w:proofErr w:type="gramStart"/>
             <w:r>
               <w:t>periodiek</w:t>
             </w:r>
+            <w:proofErr w:type="gramEnd"/>
           </w:p>
         </w:tc>
         <w:tc>
@@ -1673,8 +608,13 @@
               <w:spacing w:line="240" w:lineRule="auto"/>
             </w:pPr>
             <w:proofErr w:type="spellStart"/>
-            <w:r>
-              <w:t>ir_sender</w:t>
+            <w:proofErr w:type="gramStart"/>
+            <w:r>
+              <w:t>ir</w:t>
+            </w:r>
+            <w:proofErr w:type="gramEnd"/>
+            <w:r>
+              <w:t>_sender</w:t>
             </w:r>
             <w:proofErr w:type="spellEnd"/>
           </w:p>
@@ -1695,8 +635,13 @@
               <w:spacing w:line="240" w:lineRule="auto"/>
               <w:cnfStyle w:val="000000100000" w:firstRow="0" w:lastRow="0" w:firstColumn="0" w:lastColumn="0" w:oddVBand="0" w:evenVBand="0" w:oddHBand="1" w:evenHBand="0" w:firstRowFirstColumn="0" w:firstRowLastColumn="0" w:lastRowFirstColumn="0" w:lastRowLastColumn="0"/>
             </w:pPr>
-            <w:r>
-              <w:t>periodiek I/O</w:t>
+            <w:proofErr w:type="gramStart"/>
+            <w:r>
+              <w:t>periodiek</w:t>
+            </w:r>
+            <w:proofErr w:type="gramEnd"/>
+            <w:r>
+              <w:t xml:space="preserve"> I/O</w:t>
             </w:r>
           </w:p>
         </w:tc>
@@ -1963,10 +908,7 @@
               <w:cnfStyle w:val="000000100000" w:firstRow="0" w:lastRow="0" w:firstColumn="0" w:lastColumn="0" w:oddVBand="0" w:evenVBand="0" w:oddHBand="1" w:evenHBand="0" w:firstRowFirstColumn="0" w:firstRowLastColumn="0" w:lastRowFirstColumn="0" w:lastRowLastColumn="0"/>
             </w:pPr>
             <w:r>
-              <w:t>150</w:t>
-            </w:r>
-            <w:r>
-              <w:t xml:space="preserve"> ms</w:t>
+              <w:t>150 ms</w:t>
             </w:r>
           </w:p>
         </w:tc>
@@ -2006,8 +948,13 @@
               <w:spacing w:line="240" w:lineRule="auto"/>
             </w:pPr>
             <w:proofErr w:type="spellStart"/>
-            <w:r>
-              <w:t>led_controller</w:t>
+            <w:proofErr w:type="gramStart"/>
+            <w:r>
+              <w:t>led</w:t>
+            </w:r>
+            <w:proofErr w:type="gramEnd"/>
+            <w:r>
+              <w:t>_controller</w:t>
             </w:r>
             <w:proofErr w:type="spellEnd"/>
           </w:p>
@@ -2074,10 +1021,7 @@
               <w:cnfStyle w:val="000000000000" w:firstRow="0" w:lastRow="0" w:firstColumn="0" w:lastColumn="0" w:oddVBand="0" w:evenVBand="0" w:oddHBand="0" w:evenHBand="0" w:firstRowFirstColumn="0" w:firstRowLastColumn="0" w:lastRowFirstColumn="0" w:lastRowLastColumn="0"/>
             </w:pPr>
             <w:r>
-              <w:t>150</w:t>
-            </w:r>
-            <w:r>
-              <w:t xml:space="preserve"> ms </w:t>
+              <w:t xml:space="preserve">150 ms </w:t>
             </w:r>
           </w:p>
         </w:tc>
@@ -2119,9 +1063,11 @@
             <w:pPr>
               <w:spacing w:line="240" w:lineRule="auto"/>
             </w:pPr>
+            <w:proofErr w:type="gramStart"/>
             <w:r>
               <w:t>speaker</w:t>
             </w:r>
+            <w:proofErr w:type="gramEnd"/>
           </w:p>
         </w:tc>
         <w:tc>
@@ -2337,10 +1283,12 @@
               <w:spacing w:line="240" w:lineRule="auto"/>
             </w:pPr>
             <w:proofErr w:type="spellStart"/>
+            <w:proofErr w:type="gramStart"/>
             <w:r>
               <w:t>keypad</w:t>
             </w:r>
             <w:proofErr w:type="spellEnd"/>
+            <w:proofErr w:type="gramEnd"/>
           </w:p>
         </w:tc>
         <w:tc>
@@ -2402,10 +1350,7 @@
               <w:cnfStyle w:val="000000100000" w:firstRow="0" w:lastRow="0" w:firstColumn="0" w:lastColumn="0" w:oddVBand="0" w:evenVBand="0" w:oddHBand="1" w:evenHBand="0" w:firstRowFirstColumn="0" w:firstRowLastColumn="0" w:lastRowFirstColumn="0" w:lastRowLastColumn="0"/>
             </w:pPr>
             <w:r>
-              <w:t>25</w:t>
-            </w:r>
-            <w:r>
-              <w:t>0 ms</w:t>
+              <w:t>250 ms</w:t>
             </w:r>
           </w:p>
         </w:tc>
@@ -2445,8 +1390,13 @@
               <w:spacing w:line="240" w:lineRule="auto"/>
             </w:pPr>
             <w:proofErr w:type="spellStart"/>
-            <w:r>
-              <w:t>run_game</w:t>
+            <w:proofErr w:type="gramStart"/>
+            <w:r>
+              <w:t>run</w:t>
+            </w:r>
+            <w:proofErr w:type="gramEnd"/>
+            <w:r>
+              <w:t>_game</w:t>
             </w:r>
             <w:proofErr w:type="spellEnd"/>
           </w:p>
@@ -2513,10 +1463,7 @@
               <w:cnfStyle w:val="000000000000" w:firstRow="0" w:lastRow="0" w:firstColumn="0" w:lastColumn="0" w:oddVBand="0" w:evenVBand="0" w:oddHBand="0" w:evenHBand="0" w:firstRowFirstColumn="0" w:firstRowLastColumn="0" w:lastRowFirstColumn="0" w:lastRowLastColumn="0"/>
             </w:pPr>
             <w:r>
-              <w:t>25</w:t>
-            </w:r>
-            <w:r>
-              <w:t>0 ms</w:t>
+              <w:t>250 ms</w:t>
             </w:r>
           </w:p>
         </w:tc>
@@ -2559,8 +1506,13 @@
               <w:spacing w:line="240" w:lineRule="auto"/>
             </w:pPr>
             <w:proofErr w:type="spellStart"/>
-            <w:r>
-              <w:t>register_game_parameter</w:t>
+            <w:proofErr w:type="gramStart"/>
+            <w:r>
+              <w:t>register</w:t>
+            </w:r>
+            <w:proofErr w:type="gramEnd"/>
+            <w:r>
+              <w:t>_game_parameter</w:t>
             </w:r>
             <w:proofErr w:type="spellEnd"/>
             <w:r>
@@ -2627,10 +1579,7 @@
               <w:cnfStyle w:val="000000100000" w:firstRow="0" w:lastRow="0" w:firstColumn="0" w:lastColumn="0" w:oddVBand="0" w:evenVBand="0" w:oddHBand="1" w:evenHBand="0" w:firstRowFirstColumn="0" w:firstRowLastColumn="0" w:lastRowFirstColumn="0" w:lastRowLastColumn="0"/>
             </w:pPr>
             <w:r>
-              <w:t>25</w:t>
-            </w:r>
-            <w:r>
-              <w:t>0 ms</w:t>
+              <w:t>250 ms</w:t>
             </w:r>
           </w:p>
         </w:tc>
@@ -2670,9 +1619,11 @@
             <w:pPr>
               <w:spacing w:line="240" w:lineRule="auto"/>
             </w:pPr>
+            <w:proofErr w:type="gramStart"/>
             <w:r>
               <w:t>LCD</w:t>
             </w:r>
+            <w:proofErr w:type="gramEnd"/>
           </w:p>
         </w:tc>
         <w:tc>
@@ -2740,10 +1691,7 @@
               <w:cnfStyle w:val="000000000000" w:firstRow="0" w:lastRow="0" w:firstColumn="0" w:lastColumn="0" w:oddVBand="0" w:evenVBand="0" w:oddHBand="0" w:evenHBand="0" w:firstRowFirstColumn="0" w:firstRowLastColumn="0" w:lastRowFirstColumn="0" w:lastRowLastColumn="0"/>
             </w:pPr>
             <w:r>
-              <w:t>30</w:t>
-            </w:r>
-            <w:r>
-              <w:t>0 ms</w:t>
+              <w:t>300 ms</w:t>
             </w:r>
           </w:p>
         </w:tc>
@@ -2788,8 +1736,13 @@
               <w:spacing w:line="240" w:lineRule="auto"/>
             </w:pPr>
             <w:proofErr w:type="spellStart"/>
-            <w:r>
-              <w:t>LCD_display_controller</w:t>
+            <w:proofErr w:type="gramStart"/>
+            <w:r>
+              <w:t>LCD</w:t>
+            </w:r>
+            <w:proofErr w:type="gramEnd"/>
+            <w:r>
+              <w:t>_display_controller</w:t>
             </w:r>
             <w:proofErr w:type="spellEnd"/>
           </w:p>
@@ -2969,8 +1922,13 @@
               <w:pStyle w:val="Inhoudtabel"/>
               <w:cnfStyle w:val="100000000000" w:firstRow="1" w:lastRow="0" w:firstColumn="0" w:lastColumn="0" w:oddVBand="0" w:evenVBand="0" w:oddHBand="0" w:evenHBand="0" w:firstRowFirstColumn="0" w:firstRowLastColumn="0" w:lastRowFirstColumn="0" w:lastRowLastColumn="0"/>
             </w:pPr>
-            <w:r>
-              <w:t>Deadline( ms)</w:t>
+            <w:proofErr w:type="gramStart"/>
+            <w:r>
+              <w:t>Deadline( ms</w:t>
+            </w:r>
+            <w:proofErr w:type="gramEnd"/>
+            <w:r>
+              <w:t>)</w:t>
             </w:r>
           </w:p>
         </w:tc>
@@ -2986,9 +1944,11 @@
               <w:pStyle w:val="Inhoudtabel"/>
               <w:cnfStyle w:val="100000000000" w:firstRow="1" w:lastRow="0" w:firstColumn="0" w:lastColumn="0" w:oddVBand="0" w:evenVBand="0" w:oddHBand="0" w:evenHBand="0" w:firstRowFirstColumn="0" w:firstRowLastColumn="0" w:lastRowFirstColumn="0" w:lastRowLastColumn="0"/>
             </w:pPr>
+            <w:proofErr w:type="gramStart"/>
             <w:r>
               <w:t>prioriteit</w:t>
             </w:r>
+            <w:proofErr w:type="gramEnd"/>
           </w:p>
         </w:tc>
       </w:tr>
@@ -3032,8 +1992,13 @@
               <w:pStyle w:val="Inhoudtabel"/>
               <w:cnfStyle w:val="000000100000" w:firstRow="0" w:lastRow="0" w:firstColumn="0" w:lastColumn="0" w:oddVBand="0" w:evenVBand="0" w:oddHBand="1" w:evenHBand="0" w:firstRowFirstColumn="0" w:firstRowLastColumn="0" w:lastRowFirstColumn="0" w:lastRowLastColumn="0"/>
             </w:pPr>
-            <w:r>
-              <w:t>periodiek I/O</w:t>
+            <w:proofErr w:type="gramStart"/>
+            <w:r>
+              <w:t>periodiek</w:t>
+            </w:r>
+            <w:proofErr w:type="gramEnd"/>
+            <w:r>
+              <w:t xml:space="preserve"> I/O</w:t>
             </w:r>
           </w:p>
         </w:tc>
@@ -3239,8 +2204,13 @@
               <w:pStyle w:val="Inhoudtabel"/>
             </w:pPr>
             <w:proofErr w:type="spellStart"/>
-            <w:r>
-              <w:t>LCD_display</w:t>
+            <w:proofErr w:type="gramStart"/>
+            <w:r>
+              <w:t>LCD</w:t>
+            </w:r>
+            <w:proofErr w:type="gramEnd"/>
+            <w:r>
+              <w:t>_display</w:t>
             </w:r>
             <w:proofErr w:type="spellEnd"/>
           </w:p>
@@ -3347,8 +2317,13 @@
               <w:spacing w:line="240" w:lineRule="auto"/>
             </w:pPr>
             <w:proofErr w:type="spellStart"/>
-            <w:r>
-              <w:t>LCD_display_controller</w:t>
+            <w:proofErr w:type="gramStart"/>
+            <w:r>
+              <w:t>LCD</w:t>
+            </w:r>
+            <w:proofErr w:type="gramEnd"/>
+            <w:r>
+              <w:t>_display_controller</w:t>
             </w:r>
             <w:proofErr w:type="spellEnd"/>
           </w:p>
@@ -3596,9 +2571,11 @@
               <w:pStyle w:val="Inhoudtabel"/>
               <w:cnfStyle w:val="000000000000" w:firstRow="0" w:lastRow="0" w:firstColumn="0" w:lastColumn="0" w:oddVBand="0" w:evenVBand="0" w:oddHBand="0" w:evenHBand="0" w:firstRowFirstColumn="0" w:firstRowLastColumn="0" w:lastRowFirstColumn="0" w:lastRowLastColumn="0"/>
             </w:pPr>
+            <w:proofErr w:type="gramStart"/>
             <w:r>
               <w:t>asynchroon</w:t>
             </w:r>
+            <w:proofErr w:type="gramEnd"/>
           </w:p>
         </w:tc>
         <w:tc>
@@ -3671,6 +2648,15 @@
         </w:tc>
       </w:tr>
     </w:tbl>
+    <w:p/>
+    <w:p/>
+    <w:p/>
+    <w:p/>
+    <w:p/>
+    <w:p/>
+    <w:p/>
+    <w:p/>
+    <w:p/>
     <w:p/>
     <w:p/>
     <w:p/>
@@ -3726,7 +2712,7 @@
               <w:spacing w:line="240" w:lineRule="auto"/>
             </w:pPr>
             <w:r>
-              <w:t>taakbeschrijving</w:t>
+              <w:t>Taakbeschrijving</w:t>
             </w:r>
           </w:p>
         </w:tc>
@@ -3763,9 +2749,11 @@
               <w:spacing w:line="240" w:lineRule="auto"/>
               <w:cnfStyle w:val="100000000000" w:firstRow="1" w:lastRow="0" w:firstColumn="0" w:lastColumn="0" w:oddVBand="0" w:evenVBand="0" w:oddHBand="0" w:evenHBand="0" w:firstRowFirstColumn="0" w:firstRowLastColumn="0" w:lastRowFirstColumn="0" w:lastRowLastColumn="0"/>
             </w:pPr>
+            <w:proofErr w:type="gramStart"/>
             <w:r>
               <w:t>uitleg</w:t>
             </w:r>
+            <w:proofErr w:type="gramEnd"/>
           </w:p>
         </w:tc>
         <w:tc>
@@ -3783,9 +2771,11 @@
               <w:spacing w:line="240" w:lineRule="auto"/>
               <w:cnfStyle w:val="100000000000" w:firstRow="1" w:lastRow="0" w:firstColumn="0" w:lastColumn="0" w:oddVBand="0" w:evenVBand="0" w:oddHBand="0" w:evenHBand="0" w:firstRowFirstColumn="0" w:firstRowLastColumn="0" w:lastRowFirstColumn="0" w:lastRowLastColumn="0"/>
             </w:pPr>
+            <w:proofErr w:type="gramStart"/>
             <w:r>
               <w:t>nieuw</w:t>
             </w:r>
+            <w:proofErr w:type="gramEnd"/>
             <w:r>
               <w:tab/>
               <w:t>taak</w:t>
@@ -3983,8 +2973,13 @@
               <w:spacing w:line="240" w:lineRule="auto"/>
             </w:pPr>
             <w:proofErr w:type="spellStart"/>
-            <w:r>
-              <w:t>receive_IR_message</w:t>
+            <w:proofErr w:type="gramStart"/>
+            <w:r>
+              <w:t>receive</w:t>
+            </w:r>
+            <w:proofErr w:type="gramEnd"/>
+            <w:r>
+              <w:t>_IR_message</w:t>
             </w:r>
             <w:proofErr w:type="spellEnd"/>
           </w:p>
@@ -4257,9 +3252,16 @@
               <w:spacing w:line="240" w:lineRule="auto"/>
             </w:pPr>
             <w:proofErr w:type="spellStart"/>
-            <w:r>
-              <w:t>send_IR_message</w:t>
-            </w:r>
+            <w:proofErr w:type="gramStart"/>
+            <w:r>
+              <w:t>send</w:t>
+            </w:r>
+            <w:proofErr w:type="gramEnd"/>
+            <w:r>
+              <w:t>_IR_message</w:t>
+            </w:r>
+            <w:bookmarkStart w:id="0" w:name="_GoBack"/>
+            <w:bookmarkEnd w:id="0"/>
             <w:proofErr w:type="spellEnd"/>
           </w:p>
         </w:tc>
@@ -4364,8 +3366,13 @@
               <w:spacing w:line="240" w:lineRule="auto"/>
             </w:pPr>
             <w:proofErr w:type="spellStart"/>
-            <w:r>
-              <w:t>run_game</w:t>
+            <w:proofErr w:type="gramStart"/>
+            <w:r>
+              <w:t>run</w:t>
+            </w:r>
+            <w:proofErr w:type="gramEnd"/>
+            <w:r>
+              <w:t>_game</w:t>
             </w:r>
             <w:proofErr w:type="spellEnd"/>
           </w:p>
@@ -4471,8 +3478,13 @@
               <w:spacing w:line="240" w:lineRule="auto"/>
             </w:pPr>
             <w:proofErr w:type="spellStart"/>
-            <w:r>
-              <w:t>game_time</w:t>
+            <w:proofErr w:type="gramStart"/>
+            <w:r>
+              <w:t>game</w:t>
+            </w:r>
+            <w:proofErr w:type="gramEnd"/>
+            <w:r>
+              <w:t>_time</w:t>
             </w:r>
             <w:proofErr w:type="spellEnd"/>
           </w:p>
@@ -4559,9 +3571,11 @@
             <w:pPr>
               <w:spacing w:line="240" w:lineRule="auto"/>
             </w:pPr>
+            <w:proofErr w:type="gramStart"/>
             <w:r>
               <w:t>LCD</w:t>
             </w:r>
+            <w:proofErr w:type="gramEnd"/>
           </w:p>
         </w:tc>
         <w:tc>
@@ -4583,9 +3597,11 @@
               <w:spacing w:line="240" w:lineRule="auto"/>
               <w:cnfStyle w:val="000000100000" w:firstRow="0" w:lastRow="0" w:firstColumn="0" w:lastColumn="0" w:oddVBand="0" w:evenVBand="0" w:oddHBand="1" w:evenHBand="0" w:firstRowFirstColumn="0" w:firstRowLastColumn="0" w:lastRowFirstColumn="0" w:lastRowLastColumn="0"/>
             </w:pPr>
+            <w:proofErr w:type="gramStart"/>
             <w:r>
               <w:t>control</w:t>
             </w:r>
+            <w:proofErr w:type="gramEnd"/>
           </w:p>
         </w:tc>
         <w:tc>
@@ -4604,8 +3620,13 @@
               <w:spacing w:line="240" w:lineRule="auto"/>
               <w:cnfStyle w:val="000000100000" w:firstRow="0" w:lastRow="0" w:firstColumn="0" w:lastColumn="0" w:oddVBand="0" w:evenVBand="0" w:oddHBand="1" w:evenHBand="0" w:firstRowFirstColumn="0" w:firstRowLastColumn="0" w:lastRowFirstColumn="0" w:lastRowLastColumn="0"/>
             </w:pPr>
-            <w:r>
-              <w:t xml:space="preserve">Wordt  aangeroepen </w:t>
+            <w:proofErr w:type="gramStart"/>
+            <w:r>
+              <w:t>Wordt  aangeroepen</w:t>
+            </w:r>
+            <w:proofErr w:type="gramEnd"/>
+            <w:r>
+              <w:t xml:space="preserve"> </w:t>
             </w:r>
             <w:proofErr w:type="spellStart"/>
             <w:r>
@@ -4633,8 +3654,13 @@
               <w:cnfStyle w:val="000000100000" w:firstRow="0" w:lastRow="0" w:firstColumn="0" w:lastColumn="0" w:oddVBand="0" w:evenVBand="0" w:oddHBand="1" w:evenHBand="0" w:firstRowFirstColumn="0" w:firstRowLastColumn="0" w:lastRowFirstColumn="0" w:lastRowLastColumn="0"/>
             </w:pPr>
             <w:proofErr w:type="spellStart"/>
-            <w:r>
-              <w:t>LCD_task</w:t>
+            <w:proofErr w:type="gramStart"/>
+            <w:r>
+              <w:t>LCD</w:t>
+            </w:r>
+            <w:proofErr w:type="gramEnd"/>
+            <w:r>
+              <w:t>_task</w:t>
             </w:r>
             <w:proofErr w:type="spellEnd"/>
           </w:p>
@@ -4655,8 +3681,13 @@
               <w:spacing w:line="240" w:lineRule="auto"/>
             </w:pPr>
             <w:proofErr w:type="spellStart"/>
-            <w:r>
-              <w:t>play_sound</w:t>
+            <w:proofErr w:type="gramStart"/>
+            <w:r>
+              <w:t>play</w:t>
+            </w:r>
+            <w:proofErr w:type="gramEnd"/>
+            <w:r>
+              <w:t>_sound</w:t>
             </w:r>
             <w:proofErr w:type="spellEnd"/>
             <w:r>
@@ -4751,9 +3782,11 @@
             <w:pPr>
               <w:spacing w:line="240" w:lineRule="auto"/>
             </w:pPr>
+            <w:proofErr w:type="gramStart"/>
             <w:r>
               <w:t>speaker</w:t>
             </w:r>
+            <w:proofErr w:type="gramEnd"/>
           </w:p>
         </w:tc>
         <w:tc>
@@ -4864,9 +3897,11 @@
               <w:spacing w:line="240" w:lineRule="auto"/>
               <w:cnfStyle w:val="000000000000" w:firstRow="0" w:lastRow="0" w:firstColumn="0" w:lastColumn="0" w:oddVBand="0" w:evenVBand="0" w:oddHBand="0" w:evenHBand="0" w:firstRowFirstColumn="0" w:firstRowLastColumn="0" w:lastRowFirstColumn="0" w:lastRowLastColumn="0"/>
             </w:pPr>
+            <w:proofErr w:type="gramStart"/>
             <w:r>
               <w:t>control</w:t>
             </w:r>
+            <w:proofErr w:type="gramEnd"/>
           </w:p>
         </w:tc>
         <w:tc>
@@ -4935,8 +3970,13 @@
               <w:spacing w:line="240" w:lineRule="auto"/>
             </w:pPr>
             <w:proofErr w:type="spellStart"/>
-            <w:r>
-              <w:t>register_game_parameter</w:t>
+            <w:proofErr w:type="gramStart"/>
+            <w:r>
+              <w:t>register</w:t>
+            </w:r>
+            <w:proofErr w:type="gramEnd"/>
+            <w:r>
+              <w:t>_game_parameter</w:t>
             </w:r>
             <w:proofErr w:type="spellEnd"/>
             <w:r>
@@ -4961,10 +4001,12 @@
               <w:cnfStyle w:val="000000100000" w:firstRow="0" w:lastRow="0" w:firstColumn="0" w:lastColumn="0" w:oddVBand="0" w:evenVBand="0" w:oddHBand="1" w:evenHBand="0" w:firstRowFirstColumn="0" w:firstRowLastColumn="0" w:lastRowFirstColumn="0" w:lastRowLastColumn="0"/>
             </w:pPr>
             <w:proofErr w:type="spellStart"/>
+            <w:proofErr w:type="gramStart"/>
             <w:r>
               <w:t>sequentiel</w:t>
             </w:r>
             <w:proofErr w:type="spellEnd"/>
+            <w:proofErr w:type="gramEnd"/>
           </w:p>
         </w:tc>
         <w:tc>
@@ -4983,8 +4025,13 @@
               <w:spacing w:line="240" w:lineRule="auto"/>
               <w:cnfStyle w:val="000000100000" w:firstRow="0" w:lastRow="0" w:firstColumn="0" w:lastColumn="0" w:oddVBand="0" w:evenVBand="0" w:oddHBand="1" w:evenHBand="0" w:firstRowFirstColumn="0" w:firstRowLastColumn="0" w:lastRowFirstColumn="0" w:lastRowLastColumn="0"/>
             </w:pPr>
-            <w:r>
-              <w:t xml:space="preserve">heeft sequentiële cohesie met </w:t>
+            <w:proofErr w:type="gramStart"/>
+            <w:r>
+              <w:t>heeft</w:t>
+            </w:r>
+            <w:proofErr w:type="gramEnd"/>
+            <w:r>
+              <w:t xml:space="preserve"> sequentiële cohesie met </w:t>
             </w:r>
             <w:proofErr w:type="spellStart"/>
             <w:r>
@@ -5057,9 +4104,11 @@
               <w:spacing w:line="240" w:lineRule="auto"/>
               <w:cnfStyle w:val="000000000000" w:firstRow="0" w:lastRow="0" w:firstColumn="0" w:lastColumn="0" w:oddVBand="0" w:evenVBand="0" w:oddHBand="0" w:evenHBand="0" w:firstRowFirstColumn="0" w:firstRowLastColumn="0" w:lastRowFirstColumn="0" w:lastRowLastColumn="0"/>
             </w:pPr>
+            <w:proofErr w:type="gramStart"/>
             <w:r>
               <w:t>control</w:t>
             </w:r>
+            <w:proofErr w:type="gramEnd"/>
           </w:p>
         </w:tc>
         <w:tc>
@@ -5106,8 +4155,13 @@
               <w:cnfStyle w:val="000000000000" w:firstRow="0" w:lastRow="0" w:firstColumn="0" w:lastColumn="0" w:oddVBand="0" w:evenVBand="0" w:oddHBand="0" w:evenHBand="0" w:firstRowFirstColumn="0" w:firstRowLastColumn="0" w:lastRowFirstColumn="0" w:lastRowLastColumn="0"/>
             </w:pPr>
             <w:proofErr w:type="spellStart"/>
-            <w:r>
-              <w:t>led_task</w:t>
+            <w:proofErr w:type="gramStart"/>
+            <w:r>
+              <w:t>led</w:t>
+            </w:r>
+            <w:proofErr w:type="gramEnd"/>
+            <w:r>
+              <w:t>_task</w:t>
             </w:r>
             <w:proofErr w:type="spellEnd"/>
           </w:p>
@@ -5132,8 +4186,13 @@
               <w:spacing w:line="240" w:lineRule="auto"/>
             </w:pPr>
             <w:proofErr w:type="spellStart"/>
-            <w:r>
-              <w:t>led_controller</w:t>
+            <w:proofErr w:type="gramStart"/>
+            <w:r>
+              <w:t>led</w:t>
+            </w:r>
+            <w:proofErr w:type="gramEnd"/>
+            <w:r>
+              <w:t>_controller</w:t>
             </w:r>
             <w:proofErr w:type="spellEnd"/>
           </w:p>
@@ -5159,9 +4218,11 @@
               <w:spacing w:line="240" w:lineRule="auto"/>
               <w:cnfStyle w:val="000000100000" w:firstRow="0" w:lastRow="0" w:firstColumn="0" w:lastColumn="0" w:oddVBand="0" w:evenVBand="0" w:oddHBand="1" w:evenHBand="0" w:firstRowFirstColumn="0" w:firstRowLastColumn="0" w:lastRowFirstColumn="0" w:lastRowLastColumn="0"/>
             </w:pPr>
+            <w:proofErr w:type="gramStart"/>
             <w:r>
               <w:t>control</w:t>
             </w:r>
+            <w:proofErr w:type="gramEnd"/>
           </w:p>
         </w:tc>
         <w:tc>
@@ -5213,8 +4274,13 @@
               <w:cnfStyle w:val="000000100000" w:firstRow="0" w:lastRow="0" w:firstColumn="0" w:lastColumn="0" w:oddVBand="0" w:evenVBand="0" w:oddHBand="1" w:evenHBand="0" w:firstRowFirstColumn="0" w:firstRowLastColumn="0" w:lastRowFirstColumn="0" w:lastRowLastColumn="0"/>
             </w:pPr>
             <w:proofErr w:type="spellStart"/>
-            <w:r>
-              <w:t>led_task</w:t>
+            <w:proofErr w:type="gramStart"/>
+            <w:r>
+              <w:t>led</w:t>
+            </w:r>
+            <w:proofErr w:type="gramEnd"/>
+            <w:r>
+              <w:t>_task</w:t>
             </w:r>
             <w:proofErr w:type="spellEnd"/>
           </w:p>
@@ -5235,8 +4301,13 @@
               <w:spacing w:line="240" w:lineRule="auto"/>
             </w:pPr>
             <w:proofErr w:type="spellStart"/>
-            <w:r>
-              <w:t>LCD_display_controller</w:t>
+            <w:proofErr w:type="gramStart"/>
+            <w:r>
+              <w:t>LCD</w:t>
+            </w:r>
+            <w:proofErr w:type="gramEnd"/>
+            <w:r>
+              <w:t>_display_controller</w:t>
             </w:r>
             <w:proofErr w:type="spellEnd"/>
           </w:p>
@@ -5261,9 +4332,11 @@
               <w:spacing w:line="240" w:lineRule="auto"/>
               <w:cnfStyle w:val="000000000000" w:firstRow="0" w:lastRow="0" w:firstColumn="0" w:lastColumn="0" w:oddVBand="0" w:evenVBand="0" w:oddHBand="0" w:evenHBand="0" w:firstRowFirstColumn="0" w:firstRowLastColumn="0" w:lastRowFirstColumn="0" w:lastRowLastColumn="0"/>
             </w:pPr>
+            <w:proofErr w:type="gramStart"/>
             <w:r>
               <w:t>control</w:t>
             </w:r>
+            <w:proofErr w:type="gramEnd"/>
           </w:p>
         </w:tc>
         <w:tc>
@@ -5284,7 +4357,15 @@
               <w:cnfStyle w:val="000000000000" w:firstRow="0" w:lastRow="0" w:firstColumn="0" w:lastColumn="0" w:oddVBand="0" w:evenVBand="0" w:oddHBand="0" w:evenHBand="0" w:firstRowFirstColumn="0" w:firstRowLastColumn="0" w:lastRowFirstColumn="0" w:lastRowLastColumn="0"/>
             </w:pPr>
             <w:r>
-              <w:t xml:space="preserve">Roept exclusief LCD aan </w:t>
+              <w:t xml:space="preserve">Roept exclusief </w:t>
+            </w:r>
+            <w:proofErr w:type="gramStart"/>
+            <w:r>
+              <w:t>LCD</w:t>
+            </w:r>
+            <w:proofErr w:type="gramEnd"/>
+            <w:r>
+              <w:t xml:space="preserve"> aan </w:t>
             </w:r>
           </w:p>
         </w:tc>
@@ -5305,18 +4386,19 @@
               <w:cnfStyle w:val="000000000000" w:firstRow="0" w:lastRow="0" w:firstColumn="0" w:lastColumn="0" w:oddVBand="0" w:evenVBand="0" w:oddHBand="0" w:evenHBand="0" w:firstRowFirstColumn="0" w:firstRowLastColumn="0" w:lastRowFirstColumn="0" w:lastRowLastColumn="0"/>
             </w:pPr>
             <w:proofErr w:type="spellStart"/>
-            <w:r>
-              <w:t>LCD_task</w:t>
+            <w:proofErr w:type="gramStart"/>
+            <w:r>
+              <w:t>LCD</w:t>
+            </w:r>
+            <w:proofErr w:type="gramEnd"/>
+            <w:r>
+              <w:t>_task</w:t>
             </w:r>
             <w:proofErr w:type="spellEnd"/>
           </w:p>
         </w:tc>
       </w:tr>
     </w:tbl>
-    <w:p/>
-    <w:p/>
-    <w:p/>
-    <w:p/>
     <w:p/>
     <w:p/>
     <w:tbl>
@@ -5381,9 +4463,11 @@
               <w:pStyle w:val="Inhoudtabel"/>
               <w:cnfStyle w:val="100000000000" w:firstRow="1" w:lastRow="0" w:firstColumn="0" w:lastColumn="0" w:oddVBand="0" w:evenVBand="0" w:oddHBand="0" w:evenHBand="0" w:firstRowFirstColumn="0" w:firstRowLastColumn="0" w:lastRowFirstColumn="0" w:lastRowLastColumn="0"/>
             </w:pPr>
+            <w:proofErr w:type="gramStart"/>
             <w:r>
               <w:t>uitleg</w:t>
             </w:r>
+            <w:proofErr w:type="gramEnd"/>
           </w:p>
         </w:tc>
         <w:tc>
@@ -5448,9 +4532,11 @@
               <w:pStyle w:val="Inhoudtabel"/>
               <w:cnfStyle w:val="000000100000" w:firstRow="0" w:lastRow="0" w:firstColumn="0" w:lastColumn="0" w:oddVBand="0" w:evenVBand="0" w:oddHBand="1" w:evenHBand="0" w:firstRowFirstColumn="0" w:firstRowLastColumn="0" w:lastRowFirstColumn="0" w:lastRowLastColumn="0"/>
             </w:pPr>
+            <w:proofErr w:type="gramStart"/>
             <w:r>
               <w:t>control</w:t>
             </w:r>
+            <w:proofErr w:type="gramEnd"/>
           </w:p>
         </w:tc>
         <w:tc>
@@ -5525,8 +4611,13 @@
               <w:pStyle w:val="Inhoudtabel"/>
             </w:pPr>
             <w:proofErr w:type="spellStart"/>
-            <w:r>
-              <w:t>LCD_display</w:t>
+            <w:proofErr w:type="gramStart"/>
+            <w:r>
+              <w:t>LCD</w:t>
+            </w:r>
+            <w:proofErr w:type="gramEnd"/>
+            <w:r>
+              <w:t>_display</w:t>
             </w:r>
             <w:proofErr w:type="spellEnd"/>
           </w:p>
@@ -5548,9 +4639,11 @@
               <w:pStyle w:val="Inhoudtabel"/>
               <w:cnfStyle w:val="000000000000" w:firstRow="0" w:lastRow="0" w:firstColumn="0" w:lastColumn="0" w:oddVBand="0" w:evenVBand="0" w:oddHBand="0" w:evenHBand="0" w:firstRowFirstColumn="0" w:firstRowLastColumn="0" w:lastRowFirstColumn="0" w:lastRowLastColumn="0"/>
             </w:pPr>
+            <w:proofErr w:type="gramStart"/>
             <w:r>
               <w:t>control</w:t>
             </w:r>
+            <w:proofErr w:type="gramEnd"/>
           </w:p>
         </w:tc>
         <w:tc>
@@ -5574,8 +4667,13 @@
               <w:t xml:space="preserve">Wordt exclusief aangeroepen door </w:t>
             </w:r>
             <w:proofErr w:type="spellStart"/>
-            <w:r>
-              <w:t>LCD_display_controller</w:t>
+            <w:proofErr w:type="gramStart"/>
+            <w:r>
+              <w:t>LCD</w:t>
+            </w:r>
+            <w:proofErr w:type="gramEnd"/>
+            <w:r>
+              <w:t>_display_controller</w:t>
             </w:r>
             <w:proofErr w:type="spellEnd"/>
           </w:p>
@@ -5597,8 +4695,13 @@
               <w:cnfStyle w:val="000000000000" w:firstRow="0" w:lastRow="0" w:firstColumn="0" w:lastColumn="0" w:oddVBand="0" w:evenVBand="0" w:oddHBand="0" w:evenHBand="0" w:firstRowFirstColumn="0" w:firstRowLastColumn="0" w:lastRowFirstColumn="0" w:lastRowLastColumn="0"/>
             </w:pPr>
             <w:proofErr w:type="spellStart"/>
-            <w:r>
-              <w:t>LCD_task</w:t>
+            <w:proofErr w:type="gramStart"/>
+            <w:r>
+              <w:t>LCD</w:t>
+            </w:r>
+            <w:proofErr w:type="gramEnd"/>
+            <w:r>
+              <w:t>_task</w:t>
             </w:r>
             <w:proofErr w:type="spellEnd"/>
           </w:p>
@@ -5621,9 +4724,13 @@
               <w:spacing w:line="240" w:lineRule="auto"/>
             </w:pPr>
             <w:proofErr w:type="spellStart"/>
-            <w:r>
-              <w:lastRenderedPageBreak/>
-              <w:t>LCD_display_controller</w:t>
+            <w:proofErr w:type="gramStart"/>
+            <w:r>
+              <w:t>LCD</w:t>
+            </w:r>
+            <w:proofErr w:type="gramEnd"/>
+            <w:r>
+              <w:t>_display_controller</w:t>
             </w:r>
             <w:proofErr w:type="spellEnd"/>
           </w:p>
@@ -5644,9 +4751,11 @@
               <w:spacing w:line="240" w:lineRule="auto"/>
               <w:cnfStyle w:val="000000100000" w:firstRow="0" w:lastRow="0" w:firstColumn="0" w:lastColumn="0" w:oddVBand="0" w:evenVBand="0" w:oddHBand="1" w:evenHBand="0" w:firstRowFirstColumn="0" w:firstRowLastColumn="0" w:lastRowFirstColumn="0" w:lastRowLastColumn="0"/>
             </w:pPr>
+            <w:proofErr w:type="gramStart"/>
             <w:r>
               <w:t>control</w:t>
             </w:r>
+            <w:proofErr w:type="gramEnd"/>
           </w:p>
         </w:tc>
         <w:tc>
@@ -5666,7 +4775,15 @@
               <w:cnfStyle w:val="000000100000" w:firstRow="0" w:lastRow="0" w:firstColumn="0" w:lastColumn="0" w:oddVBand="0" w:evenVBand="0" w:oddHBand="1" w:evenHBand="0" w:firstRowFirstColumn="0" w:firstRowLastColumn="0" w:lastRowFirstColumn="0" w:lastRowLastColumn="0"/>
             </w:pPr>
             <w:r>
-              <w:t xml:space="preserve">Roept exclusief LCD aan </w:t>
+              <w:t xml:space="preserve">Roept exclusief </w:t>
+            </w:r>
+            <w:proofErr w:type="gramStart"/>
+            <w:r>
+              <w:t>LCD</w:t>
+            </w:r>
+            <w:proofErr w:type="gramEnd"/>
+            <w:r>
+              <w:t xml:space="preserve"> aan </w:t>
             </w:r>
           </w:p>
         </w:tc>
@@ -5686,8 +4803,13 @@
               <w:cnfStyle w:val="000000100000" w:firstRow="0" w:lastRow="0" w:firstColumn="0" w:lastColumn="0" w:oddVBand="0" w:evenVBand="0" w:oddHBand="1" w:evenHBand="0" w:firstRowFirstColumn="0" w:firstRowLastColumn="0" w:lastRowFirstColumn="0" w:lastRowLastColumn="0"/>
             </w:pPr>
             <w:proofErr w:type="spellStart"/>
-            <w:r>
-              <w:t>LCD_task</w:t>
+            <w:proofErr w:type="gramStart"/>
+            <w:r>
+              <w:t>LCD</w:t>
+            </w:r>
+            <w:proofErr w:type="gramEnd"/>
+            <w:r>
+              <w:t>_task</w:t>
             </w:r>
             <w:proofErr w:type="spellEnd"/>
           </w:p>
@@ -5753,8 +4875,13 @@
               <w:pStyle w:val="Inhoudtabel"/>
               <w:cnfStyle w:val="000000000000" w:firstRow="0" w:lastRow="0" w:firstColumn="0" w:lastColumn="0" w:oddVBand="0" w:evenVBand="0" w:oddHBand="0" w:evenHBand="0" w:firstRowFirstColumn="0" w:firstRowLastColumn="0" w:lastRowFirstColumn="0" w:lastRowLastColumn="0"/>
             </w:pPr>
-            <w:r>
-              <w:t xml:space="preserve">wordt exclusief door </w:t>
+            <w:proofErr w:type="gramStart"/>
+            <w:r>
+              <w:t>wordt</w:t>
+            </w:r>
+            <w:proofErr w:type="gramEnd"/>
+            <w:r>
+              <w:t xml:space="preserve"> exclusief door </w:t>
             </w:r>
             <w:proofErr w:type="spellStart"/>
             <w:r>
@@ -5808,6 +4935,7 @@
             </w:pPr>
             <w:proofErr w:type="spellStart"/>
             <w:r>
+              <w:lastRenderedPageBreak/>
               <w:t>IR_send_message_controller</w:t>
             </w:r>
             <w:proofErr w:type="spellEnd"/>
@@ -5829,9 +4957,11 @@
               <w:spacing w:line="240" w:lineRule="auto"/>
               <w:cnfStyle w:val="000000100000" w:firstRow="0" w:lastRow="0" w:firstColumn="0" w:lastColumn="0" w:oddVBand="0" w:evenVBand="0" w:oddHBand="1" w:evenHBand="0" w:firstRowFirstColumn="0" w:firstRowLastColumn="0" w:lastRowFirstColumn="0" w:lastRowLastColumn="0"/>
             </w:pPr>
+            <w:proofErr w:type="gramStart"/>
             <w:r>
               <w:t>control</w:t>
             </w:r>
+            <w:proofErr w:type="gramEnd"/>
           </w:p>
         </w:tc>
         <w:tc>
@@ -5913,9 +5043,11 @@
             <w:pPr>
               <w:pStyle w:val="Inhoudtabel"/>
             </w:pPr>
+            <w:proofErr w:type="gramStart"/>
             <w:r>
               <w:t>controller</w:t>
             </w:r>
+            <w:proofErr w:type="gramEnd"/>
           </w:p>
         </w:tc>
         <w:tc>
@@ -5935,9 +5067,11 @@
               <w:pStyle w:val="Inhoudtabel"/>
               <w:cnfStyle w:val="000000000000" w:firstRow="0" w:lastRow="0" w:firstColumn="0" w:lastColumn="0" w:oddVBand="0" w:evenVBand="0" w:oddHBand="0" w:evenHBand="0" w:firstRowFirstColumn="0" w:firstRowLastColumn="0" w:lastRowFirstColumn="0" w:lastRowLastColumn="0"/>
             </w:pPr>
+            <w:proofErr w:type="gramStart"/>
             <w:r>
               <w:t>control</w:t>
             </w:r>
+            <w:proofErr w:type="gramEnd"/>
           </w:p>
         </w:tc>
         <w:tc>
@@ -6383,9 +5517,11 @@
               <w:spacing w:line="240" w:lineRule="auto"/>
               <w:cnfStyle w:val="000000100000" w:firstRow="0" w:lastRow="0" w:firstColumn="0" w:lastColumn="0" w:oddVBand="0" w:evenVBand="0" w:oddHBand="1" w:evenHBand="0" w:firstRowFirstColumn="0" w:firstRowLastColumn="0" w:lastRowFirstColumn="0" w:lastRowLastColumn="0"/>
             </w:pPr>
+            <w:proofErr w:type="gramStart"/>
             <w:r>
               <w:t>periodiek</w:t>
             </w:r>
+            <w:proofErr w:type="gramEnd"/>
           </w:p>
         </w:tc>
         <w:tc>
@@ -6492,8 +5628,13 @@
               <w:spacing w:line="240" w:lineRule="auto"/>
               <w:cnfStyle w:val="000000000000" w:firstRow="0" w:lastRow="0" w:firstColumn="0" w:lastColumn="0" w:oddVBand="0" w:evenVBand="0" w:oddHBand="0" w:evenHBand="0" w:firstRowFirstColumn="0" w:firstRowLastColumn="0" w:lastRowFirstColumn="0" w:lastRowLastColumn="0"/>
             </w:pPr>
-            <w:r>
-              <w:t>periodiek I/O</w:t>
+            <w:proofErr w:type="gramStart"/>
+            <w:r>
+              <w:t>periodiek</w:t>
+            </w:r>
+            <w:proofErr w:type="gramEnd"/>
+            <w:r>
+              <w:t xml:space="preserve"> I/O</w:t>
             </w:r>
           </w:p>
         </w:tc>
@@ -6726,10 +5867,18 @@
               <w:t>Passief</w:t>
             </w:r>
             <w:r>
-              <w:t xml:space="preserve"> I/O </w:t>
-            </w:r>
-            <w:r>
-              <w:t>/ periodiek</w:t>
+              <w:t xml:space="preserve"> I/</w:t>
+            </w:r>
+            <w:proofErr w:type="gramStart"/>
+            <w:r>
+              <w:t xml:space="preserve">O </w:t>
+            </w:r>
+            <w:r>
+              <w:t>/</w:t>
+            </w:r>
+            <w:proofErr w:type="gramEnd"/>
+            <w:r>
+              <w:t xml:space="preserve"> periodiek</w:t>
             </w:r>
           </w:p>
         </w:tc>
@@ -7053,8 +6202,13 @@
               <w:spacing w:line="240" w:lineRule="auto"/>
             </w:pPr>
             <w:proofErr w:type="spellStart"/>
-            <w:r>
-              <w:t>LCD_task</w:t>
+            <w:proofErr w:type="gramStart"/>
+            <w:r>
+              <w:t>LCD</w:t>
+            </w:r>
+            <w:proofErr w:type="gramEnd"/>
+            <w:r>
+              <w:t>_task</w:t>
             </w:r>
             <w:proofErr w:type="spellEnd"/>
           </w:p>
@@ -7077,13 +6231,19 @@
               <w:cnfStyle w:val="000000100000" w:firstRow="0" w:lastRow="0" w:firstColumn="0" w:lastColumn="0" w:oddVBand="0" w:evenVBand="0" w:oddHBand="1" w:evenHBand="0" w:firstRowFirstColumn="0" w:firstRowLastColumn="0" w:lastRowFirstColumn="0" w:lastRowLastColumn="0"/>
             </w:pPr>
             <w:r>
-              <w:t>Passief I/O</w:t>
-            </w:r>
-            <w:r>
-              <w:t xml:space="preserve"> / asynchroon</w:t>
-            </w:r>
-            <w:bookmarkStart w:id="0" w:name="_GoBack"/>
-            <w:bookmarkEnd w:id="0"/>
+              <w:t>Passief I/</w:t>
+            </w:r>
+            <w:proofErr w:type="gramStart"/>
+            <w:r>
+              <w:t>O</w:t>
+            </w:r>
+            <w:r>
+              <w:t xml:space="preserve"> /</w:t>
+            </w:r>
+            <w:proofErr w:type="gramEnd"/>
+            <w:r>
+              <w:t xml:space="preserve"> asynchroon</w:t>
+            </w:r>
           </w:p>
         </w:tc>
         <w:tc>
@@ -7204,9 +6364,11 @@
               <w:pStyle w:val="Inhoudtabel"/>
               <w:cnfStyle w:val="100000000000" w:firstRow="1" w:lastRow="0" w:firstColumn="0" w:lastColumn="0" w:oddVBand="0" w:evenVBand="0" w:oddHBand="0" w:evenHBand="0" w:firstRowFirstColumn="0" w:firstRowLastColumn="0" w:lastRowFirstColumn="0" w:lastRowLastColumn="0"/>
             </w:pPr>
+            <w:proofErr w:type="gramStart"/>
             <w:r>
               <w:t>cohesie</w:t>
             </w:r>
+            <w:proofErr w:type="gramEnd"/>
           </w:p>
         </w:tc>
         <w:tc>
@@ -7255,9 +6417,11 @@
               <w:pStyle w:val="Inhoudtabel"/>
               <w:cnfStyle w:val="100000000000" w:firstRow="1" w:lastRow="0" w:firstColumn="0" w:lastColumn="0" w:oddVBand="0" w:evenVBand="0" w:oddHBand="0" w:evenHBand="0" w:firstRowFirstColumn="0" w:firstRowLastColumn="0" w:lastRowFirstColumn="0" w:lastRowLastColumn="0"/>
             </w:pPr>
+            <w:proofErr w:type="gramStart"/>
             <w:r>
               <w:t>prioriteit</w:t>
             </w:r>
+            <w:proofErr w:type="gramEnd"/>
           </w:p>
         </w:tc>
       </w:tr>
@@ -7300,8 +6464,13 @@
               <w:pStyle w:val="Inhoudtabel"/>
               <w:cnfStyle w:val="000000100000" w:firstRow="0" w:lastRow="0" w:firstColumn="0" w:lastColumn="0" w:oddVBand="0" w:evenVBand="0" w:oddHBand="1" w:evenHBand="0" w:firstRowFirstColumn="0" w:firstRowLastColumn="0" w:lastRowFirstColumn="0" w:lastRowLastColumn="0"/>
             </w:pPr>
-            <w:r>
-              <w:t>asynchroon / periodiek I/O</w:t>
+            <w:proofErr w:type="gramStart"/>
+            <w:r>
+              <w:t>asynchroon /</w:t>
+            </w:r>
+            <w:proofErr w:type="gramEnd"/>
+            <w:r>
+              <w:t xml:space="preserve"> periodiek I/O</w:t>
             </w:r>
           </w:p>
         </w:tc>
@@ -7392,8 +6561,13 @@
               <w:pStyle w:val="Inhoudtabel"/>
             </w:pPr>
             <w:proofErr w:type="spellStart"/>
-            <w:r>
-              <w:t>LCD_display_task</w:t>
+            <w:proofErr w:type="gramStart"/>
+            <w:r>
+              <w:t>LCD</w:t>
+            </w:r>
+            <w:proofErr w:type="gramEnd"/>
+            <w:r>
+              <w:t>_display_task</w:t>
             </w:r>
             <w:proofErr w:type="spellEnd"/>
           </w:p>
@@ -7416,10 +6590,18 @@
               <w:cnfStyle w:val="000000000000" w:firstRow="0" w:lastRow="0" w:firstColumn="0" w:lastColumn="0" w:oddVBand="0" w:evenVBand="0" w:oddHBand="0" w:evenHBand="0" w:firstRowFirstColumn="0" w:firstRowLastColumn="0" w:lastRowFirstColumn="0" w:lastRowLastColumn="0"/>
             </w:pPr>
             <w:r>
-              <w:t xml:space="preserve">Passief I/O </w:t>
-            </w:r>
-            <w:r>
-              <w:t>/ Asynchroon</w:t>
+              <w:t>Passief I/</w:t>
+            </w:r>
+            <w:proofErr w:type="gramStart"/>
+            <w:r>
+              <w:t xml:space="preserve">O </w:t>
+            </w:r>
+            <w:r>
+              <w:t>/</w:t>
+            </w:r>
+            <w:proofErr w:type="gramEnd"/>
+            <w:r>
+              <w:t xml:space="preserve"> Asynchroon</w:t>
             </w:r>
           </w:p>
         </w:tc>
@@ -7519,10 +6701,12 @@
               <w:pStyle w:val="Inhoudtabel"/>
             </w:pPr>
             <w:proofErr w:type="spellStart"/>
+            <w:proofErr w:type="gramStart"/>
             <w:r>
               <w:t>task</w:t>
             </w:r>
             <w:proofErr w:type="spellEnd"/>
+            <w:proofErr w:type="gramEnd"/>
           </w:p>
         </w:tc>
         <w:tc>

</xml_diff>